<commit_message>
Change in folder and semester 2 update
</commit_message>
<xml_diff>
--- a/Semester #2/CSMC204 Cryptography & Network Security/Previous Year/MIDSEM-2022_AS.docx
+++ b/Semester #2/CSMC204 Cryptography & Network Security/Previous Year/MIDSEM-2022_AS.docx
@@ -474,7 +474,6 @@
         <w:t xml:space="preserve">(S*n) + (b*t) = </w:t>
       </w:r>
       <w:proofErr w:type="spellStart"/>
-      <w:proofErr w:type="gramStart"/>
       <w:r>
         <w:rPr>
           <w:sz w:val="28"/>
@@ -488,15 +487,7 @@
           <w:sz w:val="28"/>
           <w:szCs w:val="28"/>
         </w:rPr>
-        <w:t>(</w:t>
-      </w:r>
-      <w:proofErr w:type="gramEnd"/>
-      <w:r>
-        <w:rPr>
-          <w:sz w:val="28"/>
-          <w:szCs w:val="28"/>
-        </w:rPr>
-        <w:t xml:space="preserve">n, b) = </w:t>
+        <w:t xml:space="preserve">(n, b) = </w:t>
       </w:r>
       <w:proofErr w:type="spellStart"/>
       <w:r>
@@ -1305,16 +1296,504 @@
       <w:pPr>
         <w:pStyle w:val="ListParagraph"/>
         <w:spacing w:line="240" w:lineRule="auto"/>
-        <w:rPr>
-          <w:sz w:val="28"/>
-          <w:szCs w:val="28"/>
-        </w:rPr>
-      </w:pPr>
-    </w:p>
-    <w:p>
-      <w:pPr>
-        <w:pStyle w:val="ListParagraph"/>
-        <w:spacing w:line="240" w:lineRule="auto"/>
+        <w:ind w:left="180"/>
+        <w:rPr>
+          <w:b/>
+          <w:bCs/>
+          <w:sz w:val="28"/>
+          <w:szCs w:val="28"/>
+        </w:rPr>
+      </w:pPr>
+    </w:p>
+    <w:p>
+      <w:pPr>
+        <w:pStyle w:val="ListParagraph"/>
+        <w:spacing w:line="240" w:lineRule="auto"/>
+        <w:ind w:left="180"/>
+        <w:rPr>
+          <w:b/>
+          <w:bCs/>
+          <w:sz w:val="28"/>
+          <w:szCs w:val="28"/>
+          <w:u w:val="single"/>
+        </w:rPr>
+      </w:pPr>
+      <w:r>
+        <w:rPr>
+          <w:b/>
+          <w:bCs/>
+          <w:sz w:val="28"/>
+          <w:szCs w:val="28"/>
+          <w:u w:val="single"/>
+        </w:rPr>
+        <w:t>Ans:</w:t>
+      </w:r>
+      <w:r>
+        <w:rPr>
+          <w:b/>
+          <w:bCs/>
+          <w:sz w:val="28"/>
+          <w:szCs w:val="28"/>
+          <w:u w:val="single"/>
+        </w:rPr>
+        <w:t xml:space="preserve"> </w:t>
+      </w:r>
+      <w:r>
+        <w:rPr>
+          <w:sz w:val="28"/>
+          <w:szCs w:val="28"/>
+        </w:rPr>
+        <w:t>In cryptography, substitution is a method used to encrypt or encode information by systematically replacing elements of the plaintext with different elements according to a specific system or key.</w:t>
+      </w:r>
+    </w:p>
+    <w:p>
+      <w:pPr>
+        <w:pStyle w:val="ListParagraph"/>
+        <w:spacing w:line="240" w:lineRule="auto"/>
+        <w:ind w:left="180"/>
+        <w:rPr>
+          <w:b/>
+          <w:bCs/>
+          <w:sz w:val="28"/>
+          <w:szCs w:val="28"/>
+          <w:u w:val="single"/>
+        </w:rPr>
+      </w:pPr>
+    </w:p>
+    <w:p>
+      <w:pPr>
+        <w:pStyle w:val="ListParagraph"/>
+        <w:numPr>
+          <w:ilvl w:val="0"/>
+          <w:numId w:val="1"/>
+        </w:numPr>
+        <w:spacing w:line="240" w:lineRule="auto"/>
+        <w:ind w:left="180"/>
+        <w:rPr>
+          <w:sz w:val="28"/>
+          <w:szCs w:val="28"/>
+        </w:rPr>
+      </w:pPr>
+      <w:r>
+        <w:rPr>
+          <w:b/>
+          <w:bCs/>
+          <w:sz w:val="28"/>
+          <w:szCs w:val="28"/>
+        </w:rPr>
+        <w:t xml:space="preserve">What is </w:t>
+      </w:r>
+      <w:r>
+        <w:rPr>
+          <w:b/>
+          <w:bCs/>
+          <w:sz w:val="28"/>
+          <w:szCs w:val="28"/>
+        </w:rPr>
+        <w:t>LSFR</w:t>
+      </w:r>
+      <w:r>
+        <w:rPr>
+          <w:b/>
+          <w:bCs/>
+          <w:sz w:val="28"/>
+          <w:szCs w:val="28"/>
+        </w:rPr>
+        <w:t>?</w:t>
+      </w:r>
+    </w:p>
+    <w:p>
+      <w:pPr>
+        <w:pStyle w:val="ListParagraph"/>
+        <w:spacing w:line="240" w:lineRule="auto"/>
+        <w:ind w:left="180"/>
+        <w:rPr>
+          <w:sz w:val="28"/>
+          <w:szCs w:val="28"/>
+        </w:rPr>
+      </w:pPr>
+    </w:p>
+    <w:p>
+      <w:pPr>
+        <w:pStyle w:val="ListParagraph"/>
+        <w:spacing w:line="240" w:lineRule="auto"/>
+        <w:ind w:left="180"/>
+        <w:rPr>
+          <w:sz w:val="28"/>
+          <w:szCs w:val="28"/>
+        </w:rPr>
+      </w:pPr>
+      <w:r>
+        <w:rPr>
+          <w:b/>
+          <w:bCs/>
+          <w:sz w:val="28"/>
+          <w:szCs w:val="28"/>
+          <w:u w:val="single"/>
+        </w:rPr>
+        <w:t>Ans</w:t>
+      </w:r>
+      <w:r>
+        <w:rPr>
+          <w:b/>
+          <w:bCs/>
+          <w:sz w:val="28"/>
+          <w:szCs w:val="28"/>
+        </w:rPr>
+        <w:t xml:space="preserve">:  </w:t>
+      </w:r>
+      <w:r>
+        <w:rPr>
+          <w:sz w:val="28"/>
+          <w:szCs w:val="28"/>
+        </w:rPr>
+        <w:t xml:space="preserve">LFSR (Linear Feedback Shift Register) is a </w:t>
+      </w:r>
+      <w:r>
+        <w:rPr>
+          <w:sz w:val="28"/>
+          <w:szCs w:val="28"/>
+        </w:rPr>
+        <w:t xml:space="preserve">stream cipher technique, where a </w:t>
+      </w:r>
+      <w:r>
+        <w:rPr>
+          <w:sz w:val="28"/>
+          <w:szCs w:val="28"/>
+        </w:rPr>
+        <w:t xml:space="preserve">feedback </w:t>
+      </w:r>
+      <w:r>
+        <w:rPr>
+          <w:sz w:val="28"/>
+          <w:szCs w:val="28"/>
+        </w:rPr>
+        <w:t>shift register is used to generate binary number called key stream, using a linear function.</w:t>
+      </w:r>
+      <w:r>
+        <w:rPr>
+          <w:sz w:val="28"/>
+          <w:szCs w:val="28"/>
+        </w:rPr>
+        <w:t xml:space="preserve"> It generates a pseudorandom key stream.</w:t>
+      </w:r>
+      <w:r>
+        <w:rPr>
+          <w:sz w:val="28"/>
+          <w:szCs w:val="28"/>
+        </w:rPr>
+        <w:t xml:space="preserve"> But it has a major drawback as the maximum period of an LFSR is 2</w:t>
+      </w:r>
+      <w:r>
+        <w:rPr>
+          <w:sz w:val="28"/>
+          <w:szCs w:val="28"/>
+          <w:vertAlign w:val="superscript"/>
+        </w:rPr>
+        <w:t xml:space="preserve">m </w:t>
+      </w:r>
+      <w:r>
+        <w:rPr>
+          <w:sz w:val="28"/>
+          <w:szCs w:val="28"/>
+        </w:rPr>
+        <w:t xml:space="preserve">– 1. </w:t>
+      </w:r>
+    </w:p>
+    <w:p>
+      <w:pPr>
+        <w:pStyle w:val="ListParagraph"/>
+        <w:spacing w:line="240" w:lineRule="auto"/>
+        <w:ind w:left="180"/>
+        <w:rPr>
+          <w:sz w:val="28"/>
+          <w:szCs w:val="28"/>
+        </w:rPr>
+      </w:pPr>
+      <w:r>
+        <w:rPr>
+          <w:sz w:val="28"/>
+          <w:szCs w:val="28"/>
+        </w:rPr>
+        <w:t>for example, a LFSR with 4 cells, will generate same numbers after 2</w:t>
+      </w:r>
+      <w:r>
+        <w:rPr>
+          <w:sz w:val="28"/>
+          <w:szCs w:val="28"/>
+          <w:vertAlign w:val="superscript"/>
+        </w:rPr>
+        <w:t>4</w:t>
+      </w:r>
+      <w:r>
+        <w:rPr>
+          <w:sz w:val="28"/>
+          <w:szCs w:val="28"/>
+        </w:rPr>
+        <w:t>-1 = 15 states, so state 16 will be same as 1 and so on.</w:t>
+      </w:r>
+    </w:p>
+    <w:p>
+      <w:pPr>
+        <w:pStyle w:val="ListParagraph"/>
+        <w:spacing w:line="240" w:lineRule="auto"/>
+        <w:ind w:left="180"/>
+        <w:rPr>
+          <w:sz w:val="28"/>
+          <w:szCs w:val="28"/>
+        </w:rPr>
+      </w:pPr>
+    </w:p>
+    <w:p>
+      <w:pPr>
+        <w:pStyle w:val="ListParagraph"/>
+        <w:numPr>
+          <w:ilvl w:val="0"/>
+          <w:numId w:val="1"/>
+        </w:numPr>
+        <w:spacing w:line="240" w:lineRule="auto"/>
+        <w:ind w:left="180"/>
+        <w:rPr>
+          <w:sz w:val="28"/>
+          <w:szCs w:val="28"/>
+        </w:rPr>
+      </w:pPr>
+      <w:r>
+        <w:rPr>
+          <w:b/>
+          <w:bCs/>
+          <w:sz w:val="28"/>
+          <w:szCs w:val="28"/>
+        </w:rPr>
+        <w:t xml:space="preserve">What is </w:t>
+      </w:r>
+      <w:r>
+        <w:rPr>
+          <w:b/>
+          <w:bCs/>
+          <w:sz w:val="28"/>
+          <w:szCs w:val="28"/>
+        </w:rPr>
+        <w:t>Passive attack</w:t>
+      </w:r>
+      <w:r>
+        <w:rPr>
+          <w:b/>
+          <w:bCs/>
+          <w:sz w:val="28"/>
+          <w:szCs w:val="28"/>
+        </w:rPr>
+        <w:t>?</w:t>
+      </w:r>
+    </w:p>
+    <w:p>
+      <w:pPr>
+        <w:pStyle w:val="ListParagraph"/>
+        <w:spacing w:line="240" w:lineRule="auto"/>
+        <w:ind w:left="180"/>
+        <w:rPr>
+          <w:sz w:val="28"/>
+          <w:szCs w:val="28"/>
+        </w:rPr>
+      </w:pPr>
+    </w:p>
+    <w:p>
+      <w:pPr>
+        <w:pStyle w:val="ListParagraph"/>
+        <w:spacing w:line="240" w:lineRule="auto"/>
+        <w:ind w:left="180"/>
+        <w:rPr>
+          <w:sz w:val="28"/>
+          <w:szCs w:val="28"/>
+        </w:rPr>
+      </w:pPr>
+      <w:r>
+        <w:rPr>
+          <w:b/>
+          <w:bCs/>
+          <w:sz w:val="28"/>
+          <w:szCs w:val="28"/>
+          <w:u w:val="single"/>
+        </w:rPr>
+        <w:t>Ans</w:t>
+      </w:r>
+      <w:r>
+        <w:rPr>
+          <w:b/>
+          <w:bCs/>
+          <w:sz w:val="28"/>
+          <w:szCs w:val="28"/>
+        </w:rPr>
+        <w:t xml:space="preserve">:  </w:t>
+      </w:r>
+      <w:r>
+        <w:rPr>
+          <w:sz w:val="28"/>
+          <w:szCs w:val="28"/>
+        </w:rPr>
+        <w:t>Passive attacks are in the nature of eavesdropping on, or monitoring of, transmission. The goal of the attacker is to obtain information that is being transmitted. The revealing of information may harm sender or receiver of that information but the system is not affected. For this reason, it is difficult to detect this type of attack until the sender or receiver finds out about the leaking of confidential information.</w:t>
+      </w:r>
+    </w:p>
+    <w:p>
+      <w:pPr>
+        <w:pStyle w:val="ListParagraph"/>
+        <w:spacing w:line="240" w:lineRule="auto"/>
+        <w:ind w:left="180"/>
+        <w:rPr>
+          <w:sz w:val="28"/>
+          <w:szCs w:val="28"/>
+        </w:rPr>
+      </w:pPr>
+    </w:p>
+    <w:p>
+      <w:pPr>
+        <w:pStyle w:val="ListParagraph"/>
+        <w:numPr>
+          <w:ilvl w:val="0"/>
+          <w:numId w:val="1"/>
+        </w:numPr>
+        <w:spacing w:line="240" w:lineRule="auto"/>
+        <w:ind w:left="180"/>
+        <w:rPr>
+          <w:sz w:val="28"/>
+          <w:szCs w:val="28"/>
+        </w:rPr>
+      </w:pPr>
+      <w:r>
+        <w:rPr>
+          <w:b/>
+          <w:bCs/>
+          <w:sz w:val="28"/>
+          <w:szCs w:val="28"/>
+        </w:rPr>
+        <w:t xml:space="preserve">What is </w:t>
+      </w:r>
+      <w:r>
+        <w:rPr>
+          <w:b/>
+          <w:bCs/>
+          <w:sz w:val="28"/>
+          <w:szCs w:val="28"/>
+        </w:rPr>
+        <w:t>monoalphabetic cipher</w:t>
+      </w:r>
+      <w:r>
+        <w:rPr>
+          <w:b/>
+          <w:bCs/>
+          <w:sz w:val="28"/>
+          <w:szCs w:val="28"/>
+        </w:rPr>
+        <w:t>?</w:t>
+      </w:r>
+      <w:r>
+        <w:rPr>
+          <w:b/>
+          <w:bCs/>
+          <w:sz w:val="28"/>
+          <w:szCs w:val="28"/>
+        </w:rPr>
+        <w:t xml:space="preserve"> </w:t>
+      </w:r>
+      <w:r>
+        <w:rPr>
+          <w:b/>
+          <w:bCs/>
+        </w:rPr>
+        <w:t>Give</w:t>
+      </w:r>
+      <w:r>
+        <w:rPr>
+          <w:b/>
+          <w:bCs/>
+          <w:sz w:val="28"/>
+          <w:szCs w:val="28"/>
+        </w:rPr>
+        <w:t xml:space="preserve"> an Example.</w:t>
+      </w:r>
+    </w:p>
+    <w:p>
+      <w:pPr>
+        <w:pStyle w:val="ListParagraph"/>
+        <w:spacing w:line="240" w:lineRule="auto"/>
+        <w:ind w:left="180"/>
+        <w:rPr>
+          <w:sz w:val="28"/>
+          <w:szCs w:val="28"/>
+        </w:rPr>
+      </w:pPr>
+    </w:p>
+    <w:p>
+      <w:pPr>
+        <w:pStyle w:val="ListParagraph"/>
+        <w:spacing w:line="240" w:lineRule="auto"/>
+        <w:ind w:left="180"/>
+        <w:rPr>
+          <w:sz w:val="28"/>
+          <w:szCs w:val="28"/>
+        </w:rPr>
+      </w:pPr>
+      <w:r>
+        <w:rPr>
+          <w:b/>
+          <w:bCs/>
+          <w:sz w:val="28"/>
+          <w:szCs w:val="28"/>
+          <w:u w:val="single"/>
+        </w:rPr>
+        <w:t>Ans</w:t>
+      </w:r>
+      <w:r>
+        <w:rPr>
+          <w:b/>
+          <w:bCs/>
+          <w:sz w:val="28"/>
+          <w:szCs w:val="28"/>
+        </w:rPr>
+        <w:t xml:space="preserve">:  </w:t>
+      </w:r>
+      <w:r>
+        <w:rPr>
+          <w:sz w:val="28"/>
+          <w:szCs w:val="28"/>
+        </w:rPr>
+        <w:t>Monoalphabetic cipher is a type of substitution cipher where each letter in the plaintext is replaced by another (fixed) letter in cipher text.</w:t>
+      </w:r>
+    </w:p>
+    <w:p>
+      <w:pPr>
+        <w:pStyle w:val="ListParagraph"/>
+        <w:spacing w:line="240" w:lineRule="auto"/>
+        <w:ind w:left="180"/>
+        <w:rPr>
+          <w:sz w:val="28"/>
+          <w:szCs w:val="28"/>
+        </w:rPr>
+      </w:pPr>
+    </w:p>
+    <w:p>
+      <w:pPr>
+        <w:pStyle w:val="ListParagraph"/>
+        <w:spacing w:line="240" w:lineRule="auto"/>
+        <w:ind w:left="180"/>
+        <w:rPr>
+          <w:sz w:val="28"/>
+          <w:szCs w:val="28"/>
+        </w:rPr>
+      </w:pPr>
+      <w:r>
+        <w:rPr>
+          <w:sz w:val="28"/>
+          <w:szCs w:val="28"/>
+        </w:rPr>
+        <w:t xml:space="preserve">For example: </w:t>
+      </w:r>
+    </w:p>
+    <w:p>
+      <w:pPr>
+        <w:pStyle w:val="ListParagraph"/>
+        <w:spacing w:line="240" w:lineRule="auto"/>
+        <w:ind w:left="180"/>
         <w:rPr>
           <w:sz w:val="28"/>
           <w:szCs w:val="28"/>
@@ -1326,28 +1805,95 @@
           <w:szCs w:val="28"/>
         </w:rPr>
         <w:tab/>
+      </w:r>
+      <w:r>
+        <w:rPr>
+          <w:sz w:val="28"/>
+          <w:szCs w:val="28"/>
+        </w:rPr>
+        <w:tab/>
+        <w:t>Plain Text: HELLO</w:t>
+      </w:r>
+    </w:p>
+    <w:p>
+      <w:pPr>
+        <w:pStyle w:val="ListParagraph"/>
+        <w:spacing w:line="240" w:lineRule="auto"/>
+        <w:ind w:left="180"/>
+        <w:rPr>
+          <w:sz w:val="28"/>
+          <w:szCs w:val="28"/>
+        </w:rPr>
+      </w:pPr>
+      <w:r>
+        <w:rPr>
+          <w:sz w:val="28"/>
+          <w:szCs w:val="28"/>
+        </w:rPr>
+        <w:tab/>
+      </w:r>
+      <w:r>
+        <w:rPr>
+          <w:sz w:val="28"/>
+          <w:szCs w:val="28"/>
+        </w:rPr>
+        <w:tab/>
+        <w:t>Cipher Text: KHOOR</w:t>
+      </w:r>
+    </w:p>
+    <w:p>
+      <w:pPr>
+        <w:pStyle w:val="ListParagraph"/>
+        <w:spacing w:line="240" w:lineRule="auto"/>
+        <w:ind w:left="180"/>
+        <w:rPr>
+          <w:sz w:val="28"/>
+          <w:szCs w:val="28"/>
+        </w:rPr>
+      </w:pPr>
+      <w:r>
+        <w:rPr>
+          <w:sz w:val="28"/>
+          <w:szCs w:val="28"/>
+        </w:rPr>
+        <w:tab/>
+      </w:r>
+    </w:p>
+    <w:p>
+      <w:pPr>
+        <w:pStyle w:val="ListParagraph"/>
+        <w:spacing w:line="240" w:lineRule="auto"/>
+        <w:ind w:left="180"/>
+        <w:rPr>
+          <w:sz w:val="28"/>
+          <w:szCs w:val="28"/>
+        </w:rPr>
+      </w:pPr>
+      <w:r>
+        <w:rPr>
+          <w:sz w:val="28"/>
+          <w:szCs w:val="28"/>
+        </w:rPr>
+        <w:tab/>
+        <w:t>Here we used a shift 3 letter function (Caesar cipher)</w:t>
+      </w:r>
+    </w:p>
+    <w:p>
+      <w:pPr>
+        <w:pStyle w:val="ListParagraph"/>
+        <w:spacing w:line="240" w:lineRule="auto"/>
+        <w:rPr>
+          <w:sz w:val="28"/>
+          <w:szCs w:val="28"/>
+        </w:rPr>
+      </w:pPr>
+      <w:r>
+        <w:rPr>
+          <w:sz w:val="28"/>
+          <w:szCs w:val="28"/>
+        </w:rPr>
         <w:t xml:space="preserve"> </w:t>
       </w:r>
-    </w:p>
-    <w:p>
-      <w:pPr>
-        <w:pStyle w:val="ListParagraph"/>
-        <w:spacing w:line="240" w:lineRule="auto"/>
-        <w:rPr>
-          <w:sz w:val="28"/>
-          <w:szCs w:val="28"/>
-        </w:rPr>
-      </w:pPr>
-    </w:p>
-    <w:p>
-      <w:pPr>
-        <w:pStyle w:val="ListParagraph"/>
-        <w:spacing w:line="240" w:lineRule="auto"/>
-        <w:rPr>
-          <w:sz w:val="28"/>
-          <w:szCs w:val="28"/>
-        </w:rPr>
-      </w:pPr>
     </w:p>
     <w:sectPr>
       <w:headerReference w:type="even" r:id="rId8"/>
@@ -1532,6 +2078,27 @@
 <file path=word/numbering.xml><?xml version="1.0" encoding="utf-8"?>
 <w:numbering xmlns:wpc="http://schemas.microsoft.com/office/word/2010/wordprocessingCanvas" xmlns:cx="http://schemas.microsoft.com/office/drawing/2014/chartex" xmlns:cx1="http://schemas.microsoft.com/office/drawing/2015/9/8/chartex" xmlns:cx2="http://schemas.microsoft.com/office/drawing/2015/10/21/chartex" xmlns:cx3="http://schemas.microsoft.com/office/drawing/2016/5/9/chartex" xmlns:cx4="http://schemas.microsoft.com/office/drawing/2016/5/10/chartex" xmlns:cx5="http://schemas.microsoft.com/office/drawing/2016/5/11/chartex" xmlns:cx6="http://schemas.microsoft.com/office/drawing/2016/5/12/chartex" xmlns:cx7="http://schemas.microsoft.com/office/drawing/2016/5/13/chartex" xmlns:cx8="http://schemas.microsoft.com/office/drawing/2016/5/14/chartex" xmlns:mc="http://schemas.openxmlformats.org/markup-compatibility/2006" xmlns:aink="http://schemas.microsoft.com/office/drawing/2016/ink" xmlns:am3d="http://schemas.microsoft.com/office/drawing/2017/model3d" xmlns:o="urn:schemas-microsoft-com:office:office" xmlns:r="http://schemas.openxmlformats.org/officeDocument/2006/relationships" xmlns:m="http://schemas.openxmlformats.org/officeDocument/2006/math" xmlns:v="urn:schemas-microsoft-com:vml" xmlns:wp14="http://schemas.microsoft.com/office/word/2010/wordprocessingDrawing" xmlns:wp="http://schemas.openxmlformats.org/drawingml/2006/wordprocessingDrawing" xmlns:w10="urn:schemas-microsoft-com:office:word" xmlns:w="http://schemas.openxmlformats.org/wordprocessingml/2006/main" xmlns:w14="http://schemas.microsoft.com/office/word/2010/wordml" xmlns:w15="http://schemas.microsoft.com/office/word/2012/wordml" xmlns:w16cex="http://schemas.microsoft.com/office/word/2018/wordml/cex" xmlns:w16cid="http://schemas.microsoft.com/office/word/2016/wordml/cid" xmlns:w16="http://schemas.microsoft.com/office/word/2018/wordml" xmlns:w16sdtdh="http://schemas.microsoft.com/office/word/2020/wordml/sdtdatahash" xmlns:w16se="http://schemas.microsoft.com/office/word/2015/wordml/symex" xmlns:wpg="http://schemas.microsoft.com/office/word/2010/wordprocessingGroup" xmlns:wpi="http://schemas.microsoft.com/office/word/2010/wordprocessingInk" xmlns:wne="http://schemas.microsoft.com/office/word/2006/wordml" xmlns:wps="http://schemas.microsoft.com/office/word/2010/wordprocessingShape" mc:Ignorable="w14 w15 w16se w16cid w16 w16cex w16sdtdh wp14">
   <w:abstractNum w:abstractNumId="0" w15:restartNumberingAfterBreak="0">
+    <w:nsid w:val="FFFFFF89"/>
+    <w:multiLevelType w:val="singleLevel"/>
+    <w:tmpl w:val="0D1A0BFC"/>
+    <w:lvl w:ilvl="0">
+      <w:start w:val="1"/>
+      <w:numFmt w:val="bullet"/>
+      <w:pStyle w:val="ListBullet"/>
+      <w:lvlText w:val=""/>
+      <w:lvlJc w:val="left"/>
+      <w:pPr>
+        <w:tabs>
+          <w:tab w:val="num" w:pos="360"/>
+        </w:tabs>
+        <w:ind w:left="360" w:hanging="360"/>
+      </w:pPr>
+      <w:rPr>
+        <w:rFonts w:ascii="Symbol" w:hAnsi="Symbol" w:hint="default"/>
+      </w:rPr>
+    </w:lvl>
+  </w:abstractNum>
+  <w:abstractNum w:abstractNumId="1" w15:restartNumberingAfterBreak="0">
     <w:nsid w:val="41786172"/>
     <w:multiLevelType w:val="hybridMultilevel"/>
     <w:tmpl w:val="36BE93C6"/>
@@ -1644,7 +2211,7 @@
       </w:rPr>
     </w:lvl>
   </w:abstractNum>
-  <w:abstractNum w:abstractNumId="1" w15:restartNumberingAfterBreak="0">
+  <w:abstractNum w:abstractNumId="2" w15:restartNumberingAfterBreak="0">
     <w:nsid w:val="6CEE3C83"/>
     <w:multiLevelType w:val="hybridMultilevel"/>
     <w:tmpl w:val="722EAB2C"/>
@@ -1731,9 +2298,12 @@
     </w:lvl>
   </w:abstractNum>
   <w:num w:numId="1">
+    <w:abstractNumId w:val="2"/>
+  </w:num>
+  <w:num w:numId="2">
     <w:abstractNumId w:val="1"/>
   </w:num>
-  <w:num w:numId="2">
+  <w:num w:numId="3">
     <w:abstractNumId w:val="0"/>
   </w:num>
 </w:numbering>
@@ -2142,7 +2712,6 @@
   <w:style w:type="character" w:default="1" w:styleId="DefaultParagraphFont">
     <w:name w:val="Default Paragraph Font"/>
     <w:uiPriority w:val="1"/>
-    <w:semiHidden/>
     <w:unhideWhenUsed/>
   </w:style>
   <w:style w:type="table" w:default="1" w:styleId="TableNormal">
@@ -2239,6 +2808,19 @@
         <w:insideV w:val="single" w:sz="4" w:space="0" w:color="auto"/>
       </w:tblBorders>
     </w:tblPr>
+  </w:style>
+  <w:style w:type="paragraph" w:styleId="ListBullet">
+    <w:name w:val="List Bullet"/>
+    <w:basedOn w:val="Normal"/>
+    <w:uiPriority w:val="99"/>
+    <w:unhideWhenUsed/>
+    <w:rsid w:val="00D731B4"/>
+    <w:pPr>
+      <w:numPr>
+        <w:numId w:val="3"/>
+      </w:numPr>
+      <w:contextualSpacing/>
+    </w:pPr>
   </w:style>
 </w:styles>
 </file>

</xml_diff>